<commit_message>
Changes to be committed: 	modified:   "\345\247\232\344\270\255\346\225\217\347\232\204\350\275\254\346\255\243\346\200\273\347\273\223.docx"
</commit_message>
<xml_diff>
--- a/姚中敏的转正总结.docx
+++ b/姚中敏的转正总结.docx
@@ -87,7 +87,17 @@
           <w:sz w:val="28"/>
           <w:szCs w:val="36"/>
         </w:rPr>
-        <w:t>9号开始第一天去部门报到，</w:t>
+        <w:t>9号开始第一天去部门</w:t>
+      </w:r>
+      <w:r>
+        <w:rPr>
+          <w:rFonts w:hint="default" w:ascii="苹方-简" w:hAnsi="苹方-简" w:eastAsia="苹方-简" w:cs="苹方-简"/>
+          <w:b/>
+          <w:bCs/>
+          <w:sz w:val="28"/>
+          <w:szCs w:val="36"/>
+        </w:rPr>
+        <w:t>就差点迟到，因为不认识路，找工位费了点时间。当时还是在E2-5F-1岛，第一次晨会的时候听到大家讨论的内容感觉既兴奋又紧张。兴奋是因为终于加入了紧贴科技最前沿的手机行业，作为数码迷的我喜不自胜。紧张是因为本次跳槽跨行业，对驱动知之甚少，担心跟不上节奏。</w:t>
       </w:r>
       <w:bookmarkStart w:id="0" w:name="_GoBack"/>
       <w:bookmarkEnd w:id="0"/>

</xml_diff>